<commit_message>
Added graphics to pre-etude
</commit_message>
<xml_diff>
--- a/documents/pre_etude/word/TB Bise Léonard Pré-étude.docx
+++ b/documents/pre_etude/word/TB Bise Léonard Pré-étude.docx
@@ -464,7 +464,7 @@
           <w:r>
             <w:fldChar w:fldCharType="separate"/>
           </w:r>
-          <w:hyperlink w:anchor="_Toc514418517" w:history="1">
+          <w:hyperlink w:anchor="_Toc514670320" w:history="1">
             <w:r>
               <w:rPr>
                 <w:rStyle w:val="Hyperlink"/>
@@ -506,7 +506,7 @@
                 <w:noProof/>
                 <w:webHidden/>
               </w:rPr>
-              <w:instrText xml:space="preserve"> PAGEREF _Toc514418517 \h </w:instrText>
+              <w:instrText xml:space="preserve"> PAGEREF _Toc514670320 \h </w:instrText>
             </w:r>
             <w:r>
               <w:rPr>
@@ -546,7 +546,7 @@
               <w:lang w:val="en-US"/>
             </w:rPr>
           </w:pPr>
-          <w:hyperlink w:anchor="_Toc514418518" w:history="1">
+          <w:hyperlink w:anchor="_Toc514670321" w:history="1">
             <w:r>
               <w:rPr>
                 <w:rStyle w:val="Hyperlink"/>
@@ -588,7 +588,7 @@
                 <w:noProof/>
                 <w:webHidden/>
               </w:rPr>
-              <w:instrText xml:space="preserve"> PAGEREF _Toc514418518 \h </w:instrText>
+              <w:instrText xml:space="preserve"> PAGEREF _Toc514670321 \h </w:instrText>
             </w:r>
             <w:r>
               <w:rPr>
@@ -632,7 +632,7 @@
               <w:lang w:val="en-US"/>
             </w:rPr>
           </w:pPr>
-          <w:hyperlink w:anchor="_Toc514418519" w:history="1">
+          <w:hyperlink w:anchor="_Toc514670322" w:history="1">
             <w:r>
               <w:rPr>
                 <w:rStyle w:val="Hyperlink"/>
@@ -674,7 +674,7 @@
                 <w:noProof/>
                 <w:webHidden/>
               </w:rPr>
-              <w:instrText xml:space="preserve"> PAGEREF _Toc514418519 \h </w:instrText>
+              <w:instrText xml:space="preserve"> PAGEREF _Toc514670322 \h </w:instrText>
             </w:r>
             <w:r>
               <w:rPr>
@@ -714,7 +714,7 @@
               <w:lang w:val="en-US"/>
             </w:rPr>
           </w:pPr>
-          <w:hyperlink w:anchor="_Toc514418520" w:history="1">
+          <w:hyperlink w:anchor="_Toc514670323" w:history="1">
             <w:r>
               <w:rPr>
                 <w:rStyle w:val="Hyperlink"/>
@@ -756,7 +756,7 @@
                 <w:noProof/>
                 <w:webHidden/>
               </w:rPr>
-              <w:instrText xml:space="preserve"> PAGEREF _Toc514418520 \h </w:instrText>
+              <w:instrText xml:space="preserve"> PAGEREF _Toc514670323 \h </w:instrText>
             </w:r>
             <w:r>
               <w:rPr>
@@ -800,7 +800,7 @@
               <w:lang w:val="en-US"/>
             </w:rPr>
           </w:pPr>
-          <w:hyperlink w:anchor="_Toc514418521" w:history="1">
+          <w:hyperlink w:anchor="_Toc514670324" w:history="1">
             <w:r>
               <w:rPr>
                 <w:rStyle w:val="Hyperlink"/>
@@ -842,7 +842,7 @@
                 <w:noProof/>
                 <w:webHidden/>
               </w:rPr>
-              <w:instrText xml:space="preserve"> PAGEREF _Toc514418521 \h </w:instrText>
+              <w:instrText xml:space="preserve"> PAGEREF _Toc514670324 \h </w:instrText>
             </w:r>
             <w:r>
               <w:rPr>
@@ -886,7 +886,7 @@
               <w:lang w:val="en-US"/>
             </w:rPr>
           </w:pPr>
-          <w:hyperlink w:anchor="_Toc514418522" w:history="1">
+          <w:hyperlink w:anchor="_Toc514670325" w:history="1">
             <w:r>
               <w:rPr>
                 <w:rStyle w:val="Hyperlink"/>
@@ -928,7 +928,7 @@
                 <w:noProof/>
                 <w:webHidden/>
               </w:rPr>
-              <w:instrText xml:space="preserve"> PAGEREF _Toc514418522 \h </w:instrText>
+              <w:instrText xml:space="preserve"> PAGEREF _Toc514670325 \h </w:instrText>
             </w:r>
             <w:r>
               <w:rPr>
@@ -972,7 +972,7 @@
               <w:lang w:val="en-US"/>
             </w:rPr>
           </w:pPr>
-          <w:hyperlink w:anchor="_Toc514418523" w:history="1">
+          <w:hyperlink w:anchor="_Toc514670326" w:history="1">
             <w:r>
               <w:rPr>
                 <w:rStyle w:val="Hyperlink"/>
@@ -1014,7 +1014,7 @@
                 <w:noProof/>
                 <w:webHidden/>
               </w:rPr>
-              <w:instrText xml:space="preserve"> PAGEREF _Toc514418523 \h </w:instrText>
+              <w:instrText xml:space="preserve"> PAGEREF _Toc514670326 \h </w:instrText>
             </w:r>
             <w:r>
               <w:rPr>
@@ -1058,7 +1058,7 @@
               <w:lang w:val="en-US"/>
             </w:rPr>
           </w:pPr>
-          <w:hyperlink w:anchor="_Toc514418524" w:history="1">
+          <w:hyperlink w:anchor="_Toc514670327" w:history="1">
             <w:r>
               <w:rPr>
                 <w:rStyle w:val="Hyperlink"/>
@@ -1100,7 +1100,7 @@
                 <w:noProof/>
                 <w:webHidden/>
               </w:rPr>
-              <w:instrText xml:space="preserve"> PAGEREF _Toc514418524 \h </w:instrText>
+              <w:instrText xml:space="preserve"> PAGEREF _Toc514670327 \h </w:instrText>
             </w:r>
             <w:r>
               <w:rPr>
@@ -1144,7 +1144,7 @@
               <w:lang w:val="en-US"/>
             </w:rPr>
           </w:pPr>
-          <w:hyperlink w:anchor="_Toc514418525" w:history="1">
+          <w:hyperlink w:anchor="_Toc514670328" w:history="1">
             <w:r>
               <w:rPr>
                 <w:rStyle w:val="Hyperlink"/>
@@ -1186,7 +1186,7 @@
                 <w:noProof/>
                 <w:webHidden/>
               </w:rPr>
-              <w:instrText xml:space="preserve"> PAGEREF _Toc514418525 \h </w:instrText>
+              <w:instrText xml:space="preserve"> PAGEREF _Toc514670328 \h </w:instrText>
             </w:r>
             <w:r>
               <w:rPr>
@@ -1230,7 +1230,7 @@
               <w:lang w:val="en-US"/>
             </w:rPr>
           </w:pPr>
-          <w:hyperlink w:anchor="_Toc514418526" w:history="1">
+          <w:hyperlink w:anchor="_Toc514670329" w:history="1">
             <w:r>
               <w:rPr>
                 <w:rStyle w:val="Hyperlink"/>
@@ -1272,7 +1272,7 @@
                 <w:noProof/>
                 <w:webHidden/>
               </w:rPr>
-              <w:instrText xml:space="preserve"> PAGEREF _Toc514418526 \h </w:instrText>
+              <w:instrText xml:space="preserve"> PAGEREF _Toc514670329 \h </w:instrText>
             </w:r>
             <w:r>
               <w:rPr>
@@ -1316,7 +1316,7 @@
               <w:lang w:val="en-US"/>
             </w:rPr>
           </w:pPr>
-          <w:hyperlink w:anchor="_Toc514418527" w:history="1">
+          <w:hyperlink w:anchor="_Toc514670330" w:history="1">
             <w:r>
               <w:rPr>
                 <w:rStyle w:val="Hyperlink"/>
@@ -1358,7 +1358,7 @@
                 <w:noProof/>
                 <w:webHidden/>
               </w:rPr>
-              <w:instrText xml:space="preserve"> PAGEREF _Toc514418527 \h </w:instrText>
+              <w:instrText xml:space="preserve"> PAGEREF _Toc514670330 \h </w:instrText>
             </w:r>
             <w:r>
               <w:rPr>
@@ -1398,7 +1398,7 @@
               <w:lang w:val="en-US"/>
             </w:rPr>
           </w:pPr>
-          <w:hyperlink w:anchor="_Toc514418528" w:history="1">
+          <w:hyperlink w:anchor="_Toc514670331" w:history="1">
             <w:r>
               <w:rPr>
                 <w:rStyle w:val="Hyperlink"/>
@@ -1440,7 +1440,7 @@
                 <w:noProof/>
                 <w:webHidden/>
               </w:rPr>
-              <w:instrText xml:space="preserve"> PAGEREF _Toc514418528 \h </w:instrText>
+              <w:instrText xml:space="preserve"> PAGEREF _Toc514670331 \h </w:instrText>
             </w:r>
             <w:r>
               <w:rPr>
@@ -1484,7 +1484,7 @@
               <w:lang w:val="en-US"/>
             </w:rPr>
           </w:pPr>
-          <w:hyperlink w:anchor="_Toc514418529" w:history="1">
+          <w:hyperlink w:anchor="_Toc514670332" w:history="1">
             <w:r>
               <w:rPr>
                 <w:rStyle w:val="Hyperlink"/>
@@ -1526,7 +1526,7 @@
                 <w:noProof/>
                 <w:webHidden/>
               </w:rPr>
-              <w:instrText xml:space="preserve"> PAGEREF _Toc514418529 \h </w:instrText>
+              <w:instrText xml:space="preserve"> PAGEREF _Toc514670332 \h </w:instrText>
             </w:r>
             <w:r>
               <w:rPr>
@@ -1570,7 +1570,7 @@
               <w:lang w:val="en-US"/>
             </w:rPr>
           </w:pPr>
-          <w:hyperlink w:anchor="_Toc514418530" w:history="1">
+          <w:hyperlink w:anchor="_Toc514670333" w:history="1">
             <w:r>
               <w:rPr>
                 <w:rStyle w:val="Hyperlink"/>
@@ -1612,7 +1612,7 @@
                 <w:noProof/>
                 <w:webHidden/>
               </w:rPr>
-              <w:instrText xml:space="preserve"> PAGEREF _Toc514418530 \h </w:instrText>
+              <w:instrText xml:space="preserve"> PAGEREF _Toc514670333 \h </w:instrText>
             </w:r>
             <w:r>
               <w:rPr>
@@ -1656,7 +1656,7 @@
               <w:lang w:val="en-US"/>
             </w:rPr>
           </w:pPr>
-          <w:hyperlink w:anchor="_Toc514418531" w:history="1">
+          <w:hyperlink w:anchor="_Toc514670334" w:history="1">
             <w:r>
               <w:rPr>
                 <w:rStyle w:val="Hyperlink"/>
@@ -1698,7 +1698,7 @@
                 <w:noProof/>
                 <w:webHidden/>
               </w:rPr>
-              <w:instrText xml:space="preserve"> PAGEREF _Toc514418531 \h </w:instrText>
+              <w:instrText xml:space="preserve"> PAGEREF _Toc514670334 \h </w:instrText>
             </w:r>
             <w:r>
               <w:rPr>
@@ -1742,7 +1742,7 @@
               <w:lang w:val="en-US"/>
             </w:rPr>
           </w:pPr>
-          <w:hyperlink w:anchor="_Toc514418532" w:history="1">
+          <w:hyperlink w:anchor="_Toc514670335" w:history="1">
             <w:r>
               <w:rPr>
                 <w:rStyle w:val="Hyperlink"/>
@@ -1784,7 +1784,7 @@
                 <w:noProof/>
                 <w:webHidden/>
               </w:rPr>
-              <w:instrText xml:space="preserve"> PAGEREF _Toc514418532 \h </w:instrText>
+              <w:instrText xml:space="preserve"> PAGEREF _Toc514670335 \h </w:instrText>
             </w:r>
             <w:r>
               <w:rPr>
@@ -1828,7 +1828,7 @@
               <w:lang w:val="en-US"/>
             </w:rPr>
           </w:pPr>
-          <w:hyperlink w:anchor="_Toc514418533" w:history="1">
+          <w:hyperlink w:anchor="_Toc514670336" w:history="1">
             <w:r>
               <w:rPr>
                 <w:rStyle w:val="Hyperlink"/>
@@ -1870,7 +1870,7 @@
                 <w:noProof/>
                 <w:webHidden/>
               </w:rPr>
-              <w:instrText xml:space="preserve"> PAGEREF _Toc514418533 \h </w:instrText>
+              <w:instrText xml:space="preserve"> PAGEREF _Toc514670336 \h </w:instrText>
             </w:r>
             <w:r>
               <w:rPr>
@@ -1914,7 +1914,7 @@
               <w:lang w:val="en-US"/>
             </w:rPr>
           </w:pPr>
-          <w:hyperlink w:anchor="_Toc514418534" w:history="1">
+          <w:hyperlink w:anchor="_Toc514670337" w:history="1">
             <w:r>
               <w:rPr>
                 <w:rStyle w:val="Hyperlink"/>
@@ -1956,7 +1956,7 @@
                 <w:noProof/>
                 <w:webHidden/>
               </w:rPr>
-              <w:instrText xml:space="preserve"> PAGEREF _Toc514418534 \h </w:instrText>
+              <w:instrText xml:space="preserve"> PAGEREF _Toc514670337 \h </w:instrText>
             </w:r>
             <w:r>
               <w:rPr>
@@ -2000,7 +2000,7 @@
               <w:lang w:val="en-US"/>
             </w:rPr>
           </w:pPr>
-          <w:hyperlink w:anchor="_Toc514418535" w:history="1">
+          <w:hyperlink w:anchor="_Toc514670338" w:history="1">
             <w:r>
               <w:rPr>
                 <w:rStyle w:val="Hyperlink"/>
@@ -2042,7 +2042,7 @@
                 <w:noProof/>
                 <w:webHidden/>
               </w:rPr>
-              <w:instrText xml:space="preserve"> PAGEREF _Toc514418535 \h </w:instrText>
+              <w:instrText xml:space="preserve"> PAGEREF _Toc514670338 \h </w:instrText>
             </w:r>
             <w:r>
               <w:rPr>
@@ -2086,7 +2086,7 @@
               <w:lang w:val="en-US"/>
             </w:rPr>
           </w:pPr>
-          <w:hyperlink w:anchor="_Toc514418536" w:history="1">
+          <w:hyperlink w:anchor="_Toc514670339" w:history="1">
             <w:r>
               <w:rPr>
                 <w:rStyle w:val="Hyperlink"/>
@@ -2128,7 +2128,7 @@
                 <w:noProof/>
                 <w:webHidden/>
               </w:rPr>
-              <w:instrText xml:space="preserve"> PAGEREF _Toc514418536 \h </w:instrText>
+              <w:instrText xml:space="preserve"> PAGEREF _Toc514670339 \h </w:instrText>
             </w:r>
             <w:r>
               <w:rPr>
@@ -2172,7 +2172,7 @@
               <w:lang w:val="en-US"/>
             </w:rPr>
           </w:pPr>
-          <w:hyperlink w:anchor="_Toc514418537" w:history="1">
+          <w:hyperlink w:anchor="_Toc514670340" w:history="1">
             <w:r>
               <w:rPr>
                 <w:rStyle w:val="Hyperlink"/>
@@ -2214,7 +2214,7 @@
                 <w:noProof/>
                 <w:webHidden/>
               </w:rPr>
-              <w:instrText xml:space="preserve"> PAGEREF _Toc514418537 \h </w:instrText>
+              <w:instrText xml:space="preserve"> PAGEREF _Toc514670340 \h </w:instrText>
             </w:r>
             <w:r>
               <w:rPr>
@@ -2254,7 +2254,7 @@
               <w:lang w:val="en-US"/>
             </w:rPr>
           </w:pPr>
-          <w:hyperlink w:anchor="_Toc514418538" w:history="1">
+          <w:hyperlink w:anchor="_Toc514670341" w:history="1">
             <w:r>
               <w:rPr>
                 <w:rStyle w:val="Hyperlink"/>
@@ -2296,7 +2296,7 @@
                 <w:noProof/>
                 <w:webHidden/>
               </w:rPr>
-              <w:instrText xml:space="preserve"> PAGEREF _Toc514418538 \h </w:instrText>
+              <w:instrText xml:space="preserve"> PAGEREF _Toc514670341 \h </w:instrText>
             </w:r>
             <w:r>
               <w:rPr>
@@ -2340,7 +2340,7 @@
               <w:lang w:val="en-US"/>
             </w:rPr>
           </w:pPr>
-          <w:hyperlink w:anchor="_Toc514418539" w:history="1">
+          <w:hyperlink w:anchor="_Toc514670342" w:history="1">
             <w:r>
               <w:rPr>
                 <w:rStyle w:val="Hyperlink"/>
@@ -2382,7 +2382,7 @@
                 <w:noProof/>
                 <w:webHidden/>
               </w:rPr>
-              <w:instrText xml:space="preserve"> PAGEREF _Toc514418539 \h </w:instrText>
+              <w:instrText xml:space="preserve"> PAGEREF _Toc514670342 \h </w:instrText>
             </w:r>
             <w:r>
               <w:rPr>
@@ -2426,7 +2426,7 @@
               <w:lang w:val="en-US"/>
             </w:rPr>
           </w:pPr>
-          <w:hyperlink w:anchor="_Toc514418540" w:history="1">
+          <w:hyperlink w:anchor="_Toc514670343" w:history="1">
             <w:r>
               <w:rPr>
                 <w:rStyle w:val="Hyperlink"/>
@@ -2468,7 +2468,7 @@
                 <w:noProof/>
                 <w:webHidden/>
               </w:rPr>
-              <w:instrText xml:space="preserve"> PAGEREF _Toc514418540 \h </w:instrText>
+              <w:instrText xml:space="preserve"> PAGEREF _Toc514670343 \h </w:instrText>
             </w:r>
             <w:r>
               <w:rPr>
@@ -2512,7 +2512,7 @@
               <w:lang w:val="en-US"/>
             </w:rPr>
           </w:pPr>
-          <w:hyperlink w:anchor="_Toc514418541" w:history="1">
+          <w:hyperlink w:anchor="_Toc514670344" w:history="1">
             <w:r>
               <w:rPr>
                 <w:rStyle w:val="Hyperlink"/>
@@ -2554,7 +2554,7 @@
                 <w:noProof/>
                 <w:webHidden/>
               </w:rPr>
-              <w:instrText xml:space="preserve"> PAGEREF _Toc514418541 \h </w:instrText>
+              <w:instrText xml:space="preserve"> PAGEREF _Toc514670344 \h </w:instrText>
             </w:r>
             <w:r>
               <w:rPr>
@@ -2598,7 +2598,7 @@
               <w:lang w:val="en-US"/>
             </w:rPr>
           </w:pPr>
-          <w:hyperlink w:anchor="_Toc514418542" w:history="1">
+          <w:hyperlink w:anchor="_Toc514670345" w:history="1">
             <w:r>
               <w:rPr>
                 <w:rStyle w:val="Hyperlink"/>
@@ -2640,7 +2640,7 @@
                 <w:noProof/>
                 <w:webHidden/>
               </w:rPr>
-              <w:instrText xml:space="preserve"> PAGEREF _Toc514418542 \h </w:instrText>
+              <w:instrText xml:space="preserve"> PAGEREF _Toc514670345 \h </w:instrText>
             </w:r>
             <w:r>
               <w:rPr>
@@ -2684,7 +2684,7 @@
               <w:lang w:val="en-US"/>
             </w:rPr>
           </w:pPr>
-          <w:hyperlink w:anchor="_Toc514418543" w:history="1">
+          <w:hyperlink w:anchor="_Toc514670346" w:history="1">
             <w:r>
               <w:rPr>
                 <w:rStyle w:val="Hyperlink"/>
@@ -2726,7 +2726,7 @@
                 <w:noProof/>
                 <w:webHidden/>
               </w:rPr>
-              <w:instrText xml:space="preserve"> PAGEREF _Toc514418543 \h </w:instrText>
+              <w:instrText xml:space="preserve"> PAGEREF _Toc514670346 \h </w:instrText>
             </w:r>
             <w:r>
               <w:rPr>
@@ -2766,7 +2766,7 @@
               <w:lang w:val="en-US"/>
             </w:rPr>
           </w:pPr>
-          <w:hyperlink w:anchor="_Toc514418544" w:history="1">
+          <w:hyperlink w:anchor="_Toc514670347" w:history="1">
             <w:r>
               <w:rPr>
                 <w:rStyle w:val="Hyperlink"/>
@@ -2808,7 +2808,7 @@
                 <w:noProof/>
                 <w:webHidden/>
               </w:rPr>
-              <w:instrText xml:space="preserve"> PAGEREF _Toc514418544 \h </w:instrText>
+              <w:instrText xml:space="preserve"> PAGEREF _Toc514670347 \h </w:instrText>
             </w:r>
             <w:r>
               <w:rPr>
@@ -2848,7 +2848,7 @@
               <w:lang w:val="en-US"/>
             </w:rPr>
           </w:pPr>
-          <w:hyperlink w:anchor="_Toc514418545" w:history="1">
+          <w:hyperlink w:anchor="_Toc514670348" w:history="1">
             <w:r>
               <w:rPr>
                 <w:rStyle w:val="Hyperlink"/>
@@ -2890,7 +2890,7 @@
                 <w:noProof/>
                 <w:webHidden/>
               </w:rPr>
-              <w:instrText xml:space="preserve"> PAGEREF _Toc514418545 \h </w:instrText>
+              <w:instrText xml:space="preserve"> PAGEREF _Toc514670348 \h </w:instrText>
             </w:r>
             <w:r>
               <w:rPr>
@@ -2930,7 +2930,7 @@
               <w:lang w:val="en-US"/>
             </w:rPr>
           </w:pPr>
-          <w:hyperlink w:anchor="_Toc514418546" w:history="1">
+          <w:hyperlink w:anchor="_Toc514670349" w:history="1">
             <w:r>
               <w:rPr>
                 <w:rStyle w:val="Hyperlink"/>
@@ -2972,7 +2972,7 @@
                 <w:noProof/>
                 <w:webHidden/>
               </w:rPr>
-              <w:instrText xml:space="preserve"> PAGEREF _Toc514418546 \h </w:instrText>
+              <w:instrText xml:space="preserve"> PAGEREF _Toc514670349 \h </w:instrText>
             </w:r>
             <w:r>
               <w:rPr>
@@ -3012,7 +3012,7 @@
               <w:lang w:val="en-US"/>
             </w:rPr>
           </w:pPr>
-          <w:hyperlink w:anchor="_Toc514418547" w:history="1">
+          <w:hyperlink w:anchor="_Toc514670350" w:history="1">
             <w:r>
               <w:rPr>
                 <w:rStyle w:val="Hyperlink"/>
@@ -3054,7 +3054,7 @@
                 <w:noProof/>
                 <w:webHidden/>
               </w:rPr>
-              <w:instrText xml:space="preserve"> PAGEREF _Toc514418547 \h </w:instrText>
+              <w:instrText xml:space="preserve"> PAGEREF _Toc514670350 \h </w:instrText>
             </w:r>
             <w:r>
               <w:rPr>
@@ -3094,7 +3094,7 @@
               <w:lang w:val="en-US"/>
             </w:rPr>
           </w:pPr>
-          <w:hyperlink w:anchor="_Toc514418548" w:history="1">
+          <w:hyperlink w:anchor="_Toc514670351" w:history="1">
             <w:r>
               <w:rPr>
                 <w:rStyle w:val="Hyperlink"/>
@@ -3136,7 +3136,7 @@
                 <w:noProof/>
                 <w:webHidden/>
               </w:rPr>
-              <w:instrText xml:space="preserve"> PAGEREF _Toc514418548 \h </w:instrText>
+              <w:instrText xml:space="preserve"> PAGEREF _Toc514670351 \h </w:instrText>
             </w:r>
             <w:r>
               <w:rPr>
@@ -3176,7 +3176,7 @@
               <w:lang w:val="en-US"/>
             </w:rPr>
           </w:pPr>
-          <w:hyperlink w:anchor="_Toc514418549" w:history="1">
+          <w:hyperlink w:anchor="_Toc514670352" w:history="1">
             <w:r>
               <w:rPr>
                 <w:rStyle w:val="Hyperlink"/>
@@ -3218,7 +3218,7 @@
                 <w:noProof/>
                 <w:webHidden/>
               </w:rPr>
-              <w:instrText xml:space="preserve"> PAGEREF _Toc514418549 \h </w:instrText>
+              <w:instrText xml:space="preserve"> PAGEREF _Toc514670352 \h </w:instrText>
             </w:r>
             <w:r>
               <w:rPr>
@@ -3258,7 +3258,7 @@
               <w:lang w:val="en-US"/>
             </w:rPr>
           </w:pPr>
-          <w:hyperlink w:anchor="_Toc514418550" w:history="1">
+          <w:hyperlink w:anchor="_Toc514670353" w:history="1">
             <w:r>
               <w:rPr>
                 <w:rStyle w:val="Hyperlink"/>
@@ -3300,7 +3300,7 @@
                 <w:noProof/>
                 <w:webHidden/>
               </w:rPr>
-              <w:instrText xml:space="preserve"> PAGEREF _Toc514418550 \h </w:instrText>
+              <w:instrText xml:space="preserve"> PAGEREF _Toc514670353 \h </w:instrText>
             </w:r>
             <w:r>
               <w:rPr>
@@ -4511,7 +4511,7 @@
       <w:pPr>
         <w:pStyle w:val="Heading1"/>
       </w:pPr>
-      <w:bookmarkStart w:id="0" w:name="_Toc514418517"/>
+      <w:bookmarkStart w:id="0" w:name="_Toc514670320"/>
       <w:r>
         <w:lastRenderedPageBreak/>
         <w:t>Introduction</w:t>
@@ -4585,7 +4585,13 @@
         <w:t xml:space="preserve"> </w:t>
       </w:r>
       <w:r>
-        <w:t>des moments de forte excitation avec des instants</w:t>
+        <w:t>des moments de forte excitation</w:t>
+      </w:r>
+      <w:r>
+        <w:t>s</w:t>
+      </w:r>
+      <w:r>
+        <w:t xml:space="preserve"> avec des instants</w:t>
       </w:r>
       <w:r>
         <w:t xml:space="preserve"> plus calmes. On peut découper ce </w:t>
@@ -4743,7 +4749,7 @@
       <w:pPr>
         <w:pStyle w:val="Heading1"/>
       </w:pPr>
-      <w:bookmarkStart w:id="1" w:name="_Toc514418518"/>
+      <w:bookmarkStart w:id="1" w:name="_Toc514670321"/>
       <w:r>
         <w:lastRenderedPageBreak/>
         <w:t>L’idée</w:t>
@@ -4939,7 +4945,7 @@
       <w:pPr>
         <w:pStyle w:val="Heading2"/>
       </w:pPr>
-      <w:bookmarkStart w:id="2" w:name="_Toc514418519"/>
+      <w:bookmarkStart w:id="2" w:name="_Toc514670322"/>
       <w:r>
         <w:t>Objectifs</w:t>
       </w:r>
@@ -5075,7 +5081,7 @@
       <w:pPr>
         <w:pStyle w:val="Heading1"/>
       </w:pPr>
-      <w:bookmarkStart w:id="3" w:name="_Toc514418520"/>
+      <w:bookmarkStart w:id="3" w:name="_Toc514670323"/>
       <w:r>
         <w:lastRenderedPageBreak/>
         <w:t>Description du système</w:t>
@@ -5347,15 +5353,111 @@
       </w:r>
     </w:p>
     <w:p>
+      <w:pPr>
+        <w:keepNext/>
+        <w:jc w:val="center"/>
+      </w:pPr>
       <w:r>
         <w:rPr>
-          <w:highlight w:val="yellow"/>
+          <w:noProof/>
         </w:rPr>
-        <w:t>Schéma</w:t>
-      </w:r>
-    </w:p>
-    <w:p>
-      <w:r>
+        <w:drawing>
+          <wp:inline distT="0" distB="0" distL="0" distR="0">
+            <wp:extent cx="5445044" cy="3440624"/>
+            <wp:effectExtent l="0" t="0" r="3810" b="1270"/>
+            <wp:docPr id="5" name="Picture 5"/>
+            <wp:cNvGraphicFramePr>
+              <a:graphicFrameLocks xmlns:a="http://schemas.openxmlformats.org/drawingml/2006/main" noChangeAspect="1"/>
+            </wp:cNvGraphicFramePr>
+            <a:graphic xmlns:a="http://schemas.openxmlformats.org/drawingml/2006/main">
+              <a:graphicData uri="http://schemas.openxmlformats.org/drawingml/2006/picture">
+                <pic:pic xmlns:pic="http://schemas.openxmlformats.org/drawingml/2006/picture">
+                  <pic:nvPicPr>
+                    <pic:cNvPr id="5" name="schéma_système_projet.png"/>
+                    <pic:cNvPicPr/>
+                  </pic:nvPicPr>
+                  <pic:blipFill>
+                    <a:blip r:embed="rId8">
+                      <a:extLst>
+                        <a:ext uri="{28A0092B-C50C-407E-A947-70E740481C1C}">
+                          <a14:useLocalDpi xmlns:a14="http://schemas.microsoft.com/office/drawing/2010/main" val="0"/>
+                        </a:ext>
+                      </a:extLst>
+                    </a:blip>
+                    <a:stretch>
+                      <a:fillRect/>
+                    </a:stretch>
+                  </pic:blipFill>
+                  <pic:spPr>
+                    <a:xfrm>
+                      <a:off x="0" y="0"/>
+                      <a:ext cx="5470115" cy="3456466"/>
+                    </a:xfrm>
+                    <a:prstGeom prst="rect">
+                      <a:avLst/>
+                    </a:prstGeom>
+                  </pic:spPr>
+                </pic:pic>
+              </a:graphicData>
+            </a:graphic>
+          </wp:inline>
+        </w:drawing>
+      </w:r>
+    </w:p>
+    <w:p>
+      <w:pPr>
+        <w:pStyle w:val="Caption"/>
+        <w:jc w:val="center"/>
+      </w:pPr>
+      <w:r>
+        <w:t xml:space="preserve">Figure </w:t>
+      </w:r>
+      <w:r>
+        <w:fldChar w:fldCharType="begin"/>
+      </w:r>
+      <w:r>
+        <w:instrText xml:space="preserve"> STYLEREF 1 \s </w:instrText>
+      </w:r>
+      <w:r>
+        <w:fldChar w:fldCharType="separate"/>
+      </w:r>
+      <w:r>
+        <w:rPr>
+          <w:noProof/>
+        </w:rPr>
+        <w:t>3</w:t>
+      </w:r>
+      <w:r>
+        <w:fldChar w:fldCharType="end"/>
+      </w:r>
+      <w:r>
+        <w:noBreakHyphen/>
+      </w:r>
+      <w:r>
+        <w:fldChar w:fldCharType="begin"/>
+      </w:r>
+      <w:r>
+        <w:instrText xml:space="preserve"> SEQ Figure \* ARABIC \s 1 </w:instrText>
+      </w:r>
+      <w:r>
+        <w:fldChar w:fldCharType="separate"/>
+      </w:r>
+      <w:r>
+        <w:rPr>
+          <w:noProof/>
+        </w:rPr>
+        <w:t>1</w:t>
+      </w:r>
+      <w:r>
+        <w:fldChar w:fldCharType="end"/>
+      </w:r>
+      <w:r>
+        <w:t xml:space="preserve"> Éléments du système</w:t>
+      </w:r>
+    </w:p>
+    <w:p>
+      <w:r>
+        <w:lastRenderedPageBreak/>
         <w:t xml:space="preserve">Le système de capteur utilisera la technologie LoRa afin de transmettre </w:t>
       </w:r>
       <w:r>
@@ -5383,7 +5485,7 @@
       <w:pPr>
         <w:pStyle w:val="Heading2"/>
       </w:pPr>
-      <w:bookmarkStart w:id="4" w:name="_Toc514418521"/>
+      <w:bookmarkStart w:id="4" w:name="_Toc514670324"/>
       <w:r>
         <w:t>Communication entre le capteur et la passerelle</w:t>
       </w:r>
@@ -5435,7 +5537,6 @@
     </w:p>
     <w:p>
       <w:r>
-        <w:lastRenderedPageBreak/>
         <w:t>L</w:t>
       </w:r>
       <w:r>
@@ -5479,7 +5580,7 @@
       <w:pPr>
         <w:pStyle w:val="Heading2"/>
       </w:pPr>
-      <w:bookmarkStart w:id="5" w:name="_Toc514418522"/>
+      <w:bookmarkStart w:id="5" w:name="_Toc514670325"/>
       <w:r>
         <w:t>Communication entre la passerelle et l’application</w:t>
       </w:r>
@@ -5532,7 +5633,7 @@
         <w:pStyle w:val="Heading2"/>
       </w:pPr>
       <w:bookmarkStart w:id="6" w:name="_Ref512884722"/>
-      <w:bookmarkStart w:id="7" w:name="_Toc514418523"/>
+      <w:bookmarkStart w:id="7" w:name="_Toc514670326"/>
       <w:r>
         <w:t>LoRa et LoRaWAN</w:t>
       </w:r>
@@ -5621,6 +5722,7 @@
     </w:p>
     <w:p>
       <w:r>
+        <w:lastRenderedPageBreak/>
         <w:t xml:space="preserve">Le choix ou non d’utiliser la couche protocolaire LoRaWAN est </w:t>
       </w:r>
       <w:r>
@@ -5649,7 +5751,7 @@
       <w:pPr>
         <w:pStyle w:val="Heading3"/>
       </w:pPr>
-      <w:bookmarkStart w:id="8" w:name="_Toc514418524"/>
+      <w:bookmarkStart w:id="8" w:name="_Toc514670327"/>
       <w:r>
         <w:t>La couche physique LoRa</w:t>
       </w:r>
@@ -5742,7 +5844,6 @@
     </w:p>
     <w:p>
       <w:r>
-        <w:lastRenderedPageBreak/>
         <w:t>La couche physique LoRa vise à corriger ses défaut</w:t>
       </w:r>
       <w:r>
@@ -5879,7 +5980,7 @@
         <w:pStyle w:val="Heading3"/>
       </w:pPr>
       <w:bookmarkStart w:id="9" w:name="_Ref513187191"/>
-      <w:bookmarkStart w:id="10" w:name="_Toc514418525"/>
+      <w:bookmarkStart w:id="10" w:name="_Toc514670328"/>
       <w:r>
         <w:t>La couche protocolaire LoRaWAN</w:t>
       </w:r>
@@ -5937,6 +6038,112 @@
       <w:r>
         <w:t>Le protocole LoRaWAN définit les acteurs qui font partis du réseau. Ils sont décrits dans la figure suivante.</w:t>
       </w:r>
+    </w:p>
+    <w:p>
+      <w:pPr>
+        <w:keepNext/>
+        <w:jc w:val="center"/>
+      </w:pPr>
+      <w:r>
+        <w:rPr>
+          <w:noProof/>
+        </w:rPr>
+        <w:lastRenderedPageBreak/>
+        <w:drawing>
+          <wp:inline distT="0" distB="0" distL="0" distR="0">
+            <wp:extent cx="6620510" cy="3328035"/>
+            <wp:effectExtent l="0" t="0" r="0" b="0"/>
+            <wp:docPr id="18" name="Picture 18"/>
+            <wp:cNvGraphicFramePr>
+              <a:graphicFrameLocks xmlns:a="http://schemas.openxmlformats.org/drawingml/2006/main" noChangeAspect="1"/>
+            </wp:cNvGraphicFramePr>
+            <a:graphic xmlns:a="http://schemas.openxmlformats.org/drawingml/2006/main">
+              <a:graphicData uri="http://schemas.openxmlformats.org/drawingml/2006/picture">
+                <pic:pic xmlns:pic="http://schemas.openxmlformats.org/drawingml/2006/picture">
+                  <pic:nvPicPr>
+                    <pic:cNvPr id="18" name="schéma_lorawan.png"/>
+                    <pic:cNvPicPr/>
+                  </pic:nvPicPr>
+                  <pic:blipFill>
+                    <a:blip r:embed="rId9">
+                      <a:extLst>
+                        <a:ext uri="{28A0092B-C50C-407E-A947-70E740481C1C}">
+                          <a14:useLocalDpi xmlns:a14="http://schemas.microsoft.com/office/drawing/2010/main" val="0"/>
+                        </a:ext>
+                      </a:extLst>
+                    </a:blip>
+                    <a:stretch>
+                      <a:fillRect/>
+                    </a:stretch>
+                  </pic:blipFill>
+                  <pic:spPr>
+                    <a:xfrm>
+                      <a:off x="0" y="0"/>
+                      <a:ext cx="6620510" cy="3328035"/>
+                    </a:xfrm>
+                    <a:prstGeom prst="rect">
+                      <a:avLst/>
+                    </a:prstGeom>
+                  </pic:spPr>
+                </pic:pic>
+              </a:graphicData>
+            </a:graphic>
+          </wp:inline>
+        </w:drawing>
+      </w:r>
+    </w:p>
+    <w:p>
+      <w:pPr>
+        <w:pStyle w:val="Caption"/>
+        <w:jc w:val="center"/>
+      </w:pPr>
+      <w:r>
+        <w:t xml:space="preserve">Figure </w:t>
+      </w:r>
+      <w:r>
+        <w:fldChar w:fldCharType="begin"/>
+      </w:r>
+      <w:r>
+        <w:instrText xml:space="preserve"> STYLEREF 1 \s </w:instrText>
+      </w:r>
+      <w:r>
+        <w:fldChar w:fldCharType="separate"/>
+      </w:r>
+      <w:r>
+        <w:rPr>
+          <w:noProof/>
+        </w:rPr>
+        <w:t>3</w:t>
+      </w:r>
+      <w:r>
+        <w:fldChar w:fldCharType="end"/>
+      </w:r>
+      <w:r>
+        <w:noBreakHyphen/>
+      </w:r>
+      <w:r>
+        <w:fldChar w:fldCharType="begin"/>
+      </w:r>
+      <w:r>
+        <w:instrText xml:space="preserve"> SEQ Figure \* ARABIC \s 1 </w:instrText>
+      </w:r>
+      <w:r>
+        <w:fldChar w:fldCharType="separate"/>
+      </w:r>
+      <w:r>
+        <w:rPr>
+          <w:noProof/>
+        </w:rPr>
+        <w:t>2</w:t>
+      </w:r>
+      <w:r>
+        <w:fldChar w:fldCharType="end"/>
+      </w:r>
+      <w:r>
+        <w:t xml:space="preserve"> Architecture LoRaWAN</w:t>
+      </w:r>
+      <w:bookmarkStart w:id="11" w:name="_GoBack"/>
+      <w:bookmarkEnd w:id="11"/>
     </w:p>
     <w:p>
       <w:r>
@@ -5947,7 +6154,7 @@
       </w:r>
     </w:p>
     <w:p>
-      <w:hyperlink r:id="rId8" w:history="1">
+      <w:hyperlink r:id="rId10" w:history="1">
         <w:r>
           <w:rPr>
             <w:rStyle w:val="Hyperlink"/>
@@ -6043,8 +6250,6 @@
       <w:r>
         <w:t>r</w:t>
       </w:r>
-      <w:bookmarkStart w:id="11" w:name="_GoBack"/>
-      <w:bookmarkEnd w:id="11"/>
       <w:r>
         <w:t>e l’architecture d’une application utilisant le LoRaWAN.</w:t>
       </w:r>
@@ -6076,7 +6281,7 @@
                     <pic:cNvPicPr/>
                   </pic:nvPicPr>
                   <pic:blipFill>
-                    <a:blip r:embed="rId9">
+                    <a:blip r:embed="rId11">
                       <a:extLst>
                         <a:ext uri="{28A0092B-C50C-407E-A947-70E740481C1C}">
                           <a14:useLocalDpi xmlns:a14="http://schemas.microsoft.com/office/drawing/2010/main" val="0"/>
@@ -6146,7 +6351,7 @@
         <w:rPr>
           <w:noProof/>
         </w:rPr>
-        <w:t>1</w:t>
+        <w:t>3</w:t>
       </w:r>
       <w:r>
         <w:fldChar w:fldCharType="end"/>
@@ -6300,7 +6505,7 @@
                     <pic:cNvPicPr/>
                   </pic:nvPicPr>
                   <pic:blipFill>
-                    <a:blip r:embed="rId10" cstate="print">
+                    <a:blip r:embed="rId12" cstate="print">
                       <a:extLst>
                         <a:ext uri="{28A0092B-C50C-407E-A947-70E740481C1C}">
                           <a14:useLocalDpi xmlns:a14="http://schemas.microsoft.com/office/drawing/2010/main" val="0"/>
@@ -6370,7 +6575,7 @@
         <w:rPr>
           <w:noProof/>
         </w:rPr>
-        <w:t>2</w:t>
+        <w:t>4</w:t>
       </w:r>
       <w:r>
         <w:fldChar w:fldCharType="end"/>
@@ -6434,7 +6639,7 @@
         <w:pStyle w:val="Heading3"/>
       </w:pPr>
       <w:bookmarkStart w:id="14" w:name="_Ref513116887"/>
-      <w:bookmarkStart w:id="15" w:name="_Toc514418526"/>
+      <w:bookmarkStart w:id="15" w:name="_Toc514670329"/>
       <w:r>
         <w:lastRenderedPageBreak/>
         <w:t>Choix de l’utilisation de la couche LoRaWAN</w:t>
@@ -6569,7 +6774,7 @@
       <w:pPr>
         <w:pStyle w:val="Heading2"/>
       </w:pPr>
-      <w:bookmarkStart w:id="16" w:name="_Toc514418527"/>
+      <w:bookmarkStart w:id="16" w:name="_Toc514670330"/>
       <w:r>
         <w:t>Fréquence de transmission</w:t>
       </w:r>
@@ -7004,7 +7209,7 @@
       <w:pPr>
         <w:pStyle w:val="Heading1"/>
       </w:pPr>
-      <w:bookmarkStart w:id="17" w:name="_Toc514418528"/>
+      <w:bookmarkStart w:id="17" w:name="_Toc514670331"/>
       <w:r>
         <w:lastRenderedPageBreak/>
         <w:t>Le</w:t>
@@ -7178,7 +7383,7 @@
                     <pic:cNvPicPr/>
                   </pic:nvPicPr>
                   <pic:blipFill>
-                    <a:blip r:embed="rId11">
+                    <a:blip r:embed="rId13">
                       <a:extLst>
                         <a:ext uri="{28A0092B-C50C-407E-A947-70E740481C1C}">
                           <a14:useLocalDpi xmlns:a14="http://schemas.microsoft.com/office/drawing/2010/main" val="0"/>
@@ -7385,7 +7590,7 @@
       <w:pPr>
         <w:pStyle w:val="Heading2"/>
       </w:pPr>
-      <w:bookmarkStart w:id="19" w:name="_Toc514418529"/>
+      <w:bookmarkStart w:id="19" w:name="_Toc514670332"/>
       <w:r>
         <w:t>Position GPS</w:t>
       </w:r>
@@ -7577,7 +7782,7 @@
                     <pic:cNvPicPr/>
                   </pic:nvPicPr>
                   <pic:blipFill>
-                    <a:blip r:embed="rId12" cstate="print">
+                    <a:blip r:embed="rId14" cstate="print">
                       <a:extLst>
                         <a:ext uri="{28A0092B-C50C-407E-A947-70E740481C1C}">
                           <a14:useLocalDpi xmlns:a14="http://schemas.microsoft.com/office/drawing/2010/main" val="0"/>
@@ -7670,7 +7875,7 @@
       <w:pPr>
         <w:pStyle w:val="Heading2"/>
       </w:pPr>
-      <w:bookmarkStart w:id="21" w:name="_Toc514418530"/>
+      <w:bookmarkStart w:id="21" w:name="_Toc514670333"/>
       <w:r>
         <w:t>Rythme cardiaque</w:t>
       </w:r>
@@ -7951,7 +8156,7 @@
                     <pic:cNvPicPr/>
                   </pic:nvPicPr>
                   <pic:blipFill>
-                    <a:blip r:embed="rId13">
+                    <a:blip r:embed="rId15">
                       <a:extLst>
                         <a:ext uri="{28A0092B-C50C-407E-A947-70E740481C1C}">
                           <a14:useLocalDpi xmlns:a14="http://schemas.microsoft.com/office/drawing/2010/main" val="0"/>
@@ -8043,7 +8248,7 @@
       <w:pPr>
         <w:pStyle w:val="Heading2"/>
       </w:pPr>
-      <w:bookmarkStart w:id="23" w:name="_Toc514418531"/>
+      <w:bookmarkStart w:id="23" w:name="_Toc514670334"/>
       <w:r>
         <w:t>Cadence de pas</w:t>
       </w:r>
@@ -8365,7 +8570,7 @@
       <w:pPr>
         <w:pStyle w:val="Heading2"/>
       </w:pPr>
-      <w:bookmarkStart w:id="24" w:name="_Toc514418532"/>
+      <w:bookmarkStart w:id="24" w:name="_Toc514670335"/>
       <w:r>
         <w:t>Radio LoRa</w:t>
       </w:r>
@@ -8404,7 +8609,7 @@
         <w:pStyle w:val="Heading2"/>
       </w:pPr>
       <w:bookmarkStart w:id="25" w:name="_Ref512944709"/>
-      <w:bookmarkStart w:id="26" w:name="_Toc514418533"/>
+      <w:bookmarkStart w:id="26" w:name="_Toc514670336"/>
       <w:r>
         <w:t>Matériel</w:t>
       </w:r>
@@ -8471,7 +8676,7 @@
       <w:pPr>
         <w:pStyle w:val="Heading3"/>
       </w:pPr>
-      <w:bookmarkStart w:id="27" w:name="_Toc514418534"/>
+      <w:bookmarkStart w:id="27" w:name="_Toc514670337"/>
       <w:r>
         <w:t>Adafruit Feather</w:t>
       </w:r>
@@ -8606,7 +8811,7 @@
                     <pic:cNvPicPr/>
                   </pic:nvPicPr>
                   <pic:blipFill>
-                    <a:blip r:embed="rId14" cstate="print">
+                    <a:blip r:embed="rId16" cstate="print">
                       <a:extLst>
                         <a:ext uri="{28A0092B-C50C-407E-A947-70E740481C1C}">
                           <a14:useLocalDpi xmlns:a14="http://schemas.microsoft.com/office/drawing/2010/main" val="0"/>
@@ -9250,7 +9455,7 @@
                     <pic:cNvPicPr/>
                   </pic:nvPicPr>
                   <pic:blipFill>
-                    <a:blip r:embed="rId15" cstate="print">
+                    <a:blip r:embed="rId17" cstate="print">
                       <a:extLst>
                         <a:ext uri="{28A0092B-C50C-407E-A947-70E740481C1C}">
                           <a14:useLocalDpi xmlns:a14="http://schemas.microsoft.com/office/drawing/2010/main" val="0"/>
@@ -9357,7 +9562,7 @@
       <w:pPr>
         <w:pStyle w:val="Heading3"/>
       </w:pPr>
-      <w:bookmarkStart w:id="30" w:name="_Toc514418535"/>
+      <w:bookmarkStart w:id="30" w:name="_Toc514670338"/>
       <w:r>
         <w:t>SODAQ One</w:t>
       </w:r>
@@ -9442,7 +9647,7 @@
                     <pic:cNvPicPr/>
                   </pic:nvPicPr>
                   <pic:blipFill>
-                    <a:blip r:embed="rId16" cstate="print">
+                    <a:blip r:embed="rId18" cstate="print">
                       <a:extLst>
                         <a:ext uri="{28A0092B-C50C-407E-A947-70E740481C1C}">
                           <a14:useLocalDpi xmlns:a14="http://schemas.microsoft.com/office/drawing/2010/main" val="0"/>
@@ -10132,7 +10337,7 @@
       <w:pPr>
         <w:pStyle w:val="Heading3"/>
       </w:pPr>
-      <w:bookmarkStart w:id="32" w:name="_Toc514418536"/>
+      <w:bookmarkStart w:id="32" w:name="_Toc514670339"/>
       <w:r>
         <w:t>Multiconnect</w:t>
       </w:r>
@@ -10202,7 +10407,7 @@
                     <pic:cNvPicPr/>
                   </pic:nvPicPr>
                   <pic:blipFill>
-                    <a:blip r:embed="rId17">
+                    <a:blip r:embed="rId19">
                       <a:extLst>
                         <a:ext uri="{28A0092B-C50C-407E-A947-70E740481C1C}">
                           <a14:useLocalDpi xmlns:a14="http://schemas.microsoft.com/office/drawing/2010/main" val="0"/>
@@ -10890,7 +11095,7 @@
       <w:pPr>
         <w:pStyle w:val="Heading3"/>
       </w:pPr>
-      <w:bookmarkStart w:id="34" w:name="_Toc514418537"/>
+      <w:bookmarkStart w:id="34" w:name="_Toc514670340"/>
       <w:r>
         <w:t>Comparatif des différents modules</w:t>
       </w:r>
@@ -12474,7 +12679,7 @@
       <w:pPr>
         <w:pStyle w:val="Heading1"/>
       </w:pPr>
-      <w:bookmarkStart w:id="35" w:name="_Toc514418538"/>
+      <w:bookmarkStart w:id="35" w:name="_Toc514670341"/>
       <w:r>
         <w:lastRenderedPageBreak/>
         <w:t>La</w:t>
@@ -12687,7 +12892,7 @@
                     <pic:cNvPicPr/>
                   </pic:nvPicPr>
                   <pic:blipFill>
-                    <a:blip r:embed="rId18">
+                    <a:blip r:embed="rId20">
                       <a:extLst>
                         <a:ext uri="{28A0092B-C50C-407E-A947-70E740481C1C}">
                           <a14:useLocalDpi xmlns:a14="http://schemas.microsoft.com/office/drawing/2010/main" val="0"/>
@@ -12775,7 +12980,7 @@
       <w:pPr>
         <w:pStyle w:val="Heading2"/>
       </w:pPr>
-      <w:bookmarkStart w:id="36" w:name="_Toc514418539"/>
+      <w:bookmarkStart w:id="36" w:name="_Toc514670342"/>
       <w:r>
         <w:lastRenderedPageBreak/>
         <w:t xml:space="preserve">Passerelle </w:t>
@@ -12855,7 +13060,7 @@
       <w:pPr>
         <w:pStyle w:val="Heading2"/>
       </w:pPr>
-      <w:bookmarkStart w:id="37" w:name="_Toc514418540"/>
+      <w:bookmarkStart w:id="37" w:name="_Toc514670343"/>
       <w:r>
         <w:t>Matériel</w:t>
       </w:r>
@@ -12879,7 +13084,7 @@
       <w:pPr>
         <w:pStyle w:val="Heading3"/>
       </w:pPr>
-      <w:bookmarkStart w:id="38" w:name="_Toc514418541"/>
+      <w:bookmarkStart w:id="38" w:name="_Toc514670344"/>
       <w:r>
         <w:t>Raspberry Pi</w:t>
       </w:r>
@@ -12990,7 +13195,7 @@
                     <pic:cNvPicPr/>
                   </pic:nvPicPr>
                   <pic:blipFill>
-                    <a:blip r:embed="rId19">
+                    <a:blip r:embed="rId21">
                       <a:extLst>
                         <a:ext uri="{28A0092B-C50C-407E-A947-70E740481C1C}">
                           <a14:useLocalDpi xmlns:a14="http://schemas.microsoft.com/office/drawing/2010/main" val="0"/>
@@ -13519,7 +13724,7 @@
       <w:pPr>
         <w:pStyle w:val="Heading3"/>
       </w:pPr>
-      <w:bookmarkStart w:id="40" w:name="_Toc514418542"/>
+      <w:bookmarkStart w:id="40" w:name="_Toc514670345"/>
       <w:r>
         <w:t>Dragino LoRa H</w:t>
       </w:r>
@@ -13650,7 +13855,7 @@
                     <pic:cNvPicPr/>
                   </pic:nvPicPr>
                   <pic:blipFill>
-                    <a:blip r:embed="rId20" cstate="print">
+                    <a:blip r:embed="rId22" cstate="print">
                       <a:extLst>
                         <a:ext uri="{28A0092B-C50C-407E-A947-70E740481C1C}">
                           <a14:useLocalDpi xmlns:a14="http://schemas.microsoft.com/office/drawing/2010/main" val="0"/>
@@ -13977,7 +14182,7 @@
       <w:pPr>
         <w:pStyle w:val="Heading3"/>
       </w:pPr>
-      <w:bookmarkStart w:id="42" w:name="_Toc514418543"/>
+      <w:bookmarkStart w:id="42" w:name="_Toc514670346"/>
       <w:r>
         <w:t>IMST iC880A</w:t>
       </w:r>
@@ -14106,7 +14311,7 @@
                     <pic:cNvPicPr/>
                   </pic:nvPicPr>
                   <pic:blipFill>
-                    <a:blip r:embed="rId21" cstate="print">
+                    <a:blip r:embed="rId23" cstate="print">
                       <a:extLst>
                         <a:ext uri="{28A0092B-C50C-407E-A947-70E740481C1C}">
                           <a14:useLocalDpi xmlns:a14="http://schemas.microsoft.com/office/drawing/2010/main" val="0"/>
@@ -14449,7 +14654,7 @@
       <w:pPr>
         <w:pStyle w:val="Heading1"/>
       </w:pPr>
-      <w:bookmarkStart w:id="43" w:name="_Toc514418544"/>
+      <w:bookmarkStart w:id="43" w:name="_Toc514670347"/>
       <w:r>
         <w:lastRenderedPageBreak/>
         <w:t>L’</w:t>
@@ -14726,7 +14931,7 @@
                     <pic:cNvPicPr/>
                   </pic:nvPicPr>
                   <pic:blipFill>
-                    <a:blip r:embed="rId22" cstate="print">
+                    <a:blip r:embed="rId24" cstate="print">
                       <a:extLst>
                         <a:ext uri="{28A0092B-C50C-407E-A947-70E740481C1C}">
                           <a14:useLocalDpi xmlns:a14="http://schemas.microsoft.com/office/drawing/2010/main" val="0"/>
@@ -14942,7 +15147,7 @@
                     <pic:cNvPicPr/>
                   </pic:nvPicPr>
                   <pic:blipFill>
-                    <a:blip r:embed="rId23">
+                    <a:blip r:embed="rId25">
                       <a:extLst>
                         <a:ext uri="{28A0092B-C50C-407E-A947-70E740481C1C}">
                           <a14:useLocalDpi xmlns:a14="http://schemas.microsoft.com/office/drawing/2010/main" val="0"/>
@@ -15040,7 +15245,7 @@
       <w:pPr>
         <w:pStyle w:val="Heading1"/>
       </w:pPr>
-      <w:bookmarkStart w:id="46" w:name="_Toc514418545"/>
+      <w:bookmarkStart w:id="46" w:name="_Toc514670348"/>
       <w:r>
         <w:lastRenderedPageBreak/>
         <w:t xml:space="preserve">Cahier des </w:t>
@@ -16682,7 +16887,7 @@
       <w:pPr>
         <w:pStyle w:val="Heading1"/>
       </w:pPr>
-      <w:bookmarkStart w:id="47" w:name="_Toc514418546"/>
+      <w:bookmarkStart w:id="47" w:name="_Toc514670349"/>
       <w:r>
         <w:lastRenderedPageBreak/>
         <w:t>Environnement de travail</w:t>
@@ -17089,7 +17294,7 @@
       <w:pPr>
         <w:pStyle w:val="Heading1"/>
       </w:pPr>
-      <w:bookmarkStart w:id="48" w:name="_Toc514418547"/>
+      <w:bookmarkStart w:id="48" w:name="_Toc514670350"/>
       <w:r>
         <w:lastRenderedPageBreak/>
         <w:t>Planification</w:t>
@@ -17283,10 +17488,10 @@
     <w:p>
       <w:pPr>
         <w:sectPr>
-          <w:headerReference w:type="default" r:id="rId24"/>
-          <w:footerReference w:type="even" r:id="rId25"/>
-          <w:footerReference w:type="default" r:id="rId26"/>
-          <w:headerReference w:type="first" r:id="rId27"/>
+          <w:headerReference w:type="default" r:id="rId26"/>
+          <w:footerReference w:type="even" r:id="rId27"/>
+          <w:footerReference w:type="default" r:id="rId28"/>
+          <w:headerReference w:type="first" r:id="rId29"/>
           <w:pgSz w:w="11900" w:h="16840"/>
           <w:pgMar w:top="851" w:right="737" w:bottom="851" w:left="737" w:header="709" w:footer="709" w:gutter="0"/>
           <w:cols w:space="708"/>
@@ -17346,7 +17551,7 @@
                     <pic:cNvPicPr/>
                   </pic:nvPicPr>
                   <pic:blipFill>
-                    <a:blip r:embed="rId28">
+                    <a:blip r:embed="rId30">
                       <a:extLst>
                         <a:ext uri="{28A0092B-C50C-407E-A947-70E740481C1C}">
                           <a14:useLocalDpi xmlns:a14="http://schemas.microsoft.com/office/drawing/2010/main" val="0"/>
@@ -17440,7 +17645,7 @@
       <w:pPr>
         <w:pStyle w:val="Heading1"/>
       </w:pPr>
-      <w:bookmarkStart w:id="50" w:name="_Toc514418548"/>
+      <w:bookmarkStart w:id="50" w:name="_Toc514670351"/>
       <w:r>
         <w:lastRenderedPageBreak/>
         <w:t>Livrables</w:t>
@@ -17684,7 +17889,7 @@
       <w:pPr>
         <w:pStyle w:val="Heading1"/>
       </w:pPr>
-      <w:bookmarkStart w:id="51" w:name="_Toc514418549"/>
+      <w:bookmarkStart w:id="51" w:name="_Toc514670352"/>
       <w:r>
         <w:lastRenderedPageBreak/>
         <w:t xml:space="preserve">Analyse </w:t>
@@ -18597,7 +18802,7 @@
       <w:pPr>
         <w:pStyle w:val="Heading1"/>
       </w:pPr>
-      <w:bookmarkStart w:id="52" w:name="_Toc514418550"/>
+      <w:bookmarkStart w:id="52" w:name="_Toc514670353"/>
       <w:r>
         <w:lastRenderedPageBreak/>
         <w:t>Bibliographie</w:t>
@@ -23198,7 +23403,7 @@
 </file>
 
 <file path=customXml/itemProps1.xml><?xml version="1.0" encoding="utf-8"?>
-<ds:datastoreItem xmlns:ds="http://schemas.openxmlformats.org/officeDocument/2006/customXml" ds:itemID="{ADFB1946-8489-BF44-B4C0-668226325A9D}">
+<ds:datastoreItem xmlns:ds="http://schemas.openxmlformats.org/officeDocument/2006/customXml" ds:itemID="{68A0962D-7CE4-9E4C-9603-924207E2DD34}">
   <ds:schemaRefs>
     <ds:schemaRef ds:uri="http://schemas.openxmlformats.org/officeDocument/2006/bibliography"/>
   </ds:schemaRefs>

</xml_diff>